<commit_message>
[DOC][RP2] Upload use cases for Admin UC101 -> UC104
</commit_message>
<xml_diff>
--- a/Develop/Users/HuyTDH/RP2/3S_Use-Case-Shipper-2_EN.docx
+++ b/Develop/Users/HuyTDH/RP2/3S_Use-Case-Shipper-2_EN.docx
@@ -5395,14 +5395,6 @@
                 <w:szCs w:val="24"/>
               </w:rPr>
               <w:br w:type="page"/>
-            </w:r>
-            <w:r>
-              <w:rPr>
-                <w:rFonts w:ascii="Times New Roman" w:hAnsi="Times New Roman" w:cs="Times New Roman"/>
-                <w:b/>
-                <w:sz w:val="24"/>
-                <w:szCs w:val="24"/>
-              </w:rPr>
               <w:t>Use Case ID</w:t>
             </w:r>
           </w:p>
@@ -5891,6 +5883,14 @@
                 <w:szCs w:val="24"/>
               </w:rPr>
             </w:pPr>
+            <w:r>
+              <w:rPr>
+                <w:rFonts w:ascii="Times New Roman" w:hAnsi="Times New Roman" w:cs="Times New Roman"/>
+                <w:sz w:val="24"/>
+                <w:szCs w:val="24"/>
+              </w:rPr>
+              <w:t>Shipper use system to find out the shortest way to go to destinations.</w:t>
+            </w:r>
           </w:p>
         </w:tc>
       </w:tr>
@@ -5949,6 +5949,50 @@
                 <w:szCs w:val="24"/>
               </w:rPr>
             </w:pPr>
+            <w:r>
+              <w:rPr>
+                <w:rFonts w:ascii="Times New Roman" w:hAnsi="Times New Roman" w:cs="Times New Roman"/>
+                <w:sz w:val="24"/>
+                <w:szCs w:val="24"/>
+              </w:rPr>
+              <w:t>Shipper logged in</w:t>
+            </w:r>
+          </w:p>
+          <w:p>
+            <w:pPr>
+              <w:ind w:left="72" w:hanging="72"/>
+              <w:rPr>
+                <w:rFonts w:ascii="Times New Roman" w:hAnsi="Times New Roman" w:cs="Times New Roman"/>
+                <w:sz w:val="24"/>
+                <w:szCs w:val="24"/>
+              </w:rPr>
+            </w:pPr>
+            <w:r>
+              <w:rPr>
+                <w:rFonts w:ascii="Times New Roman" w:hAnsi="Times New Roman" w:cs="Times New Roman"/>
+                <w:sz w:val="24"/>
+                <w:szCs w:val="24"/>
+              </w:rPr>
+              <w:t>Internet connection is on</w:t>
+            </w:r>
+          </w:p>
+          <w:p>
+            <w:pPr>
+              <w:ind w:left="72" w:hanging="72"/>
+              <w:rPr>
+                <w:rFonts w:ascii="Times New Roman" w:hAnsi="Times New Roman" w:cs="Times New Roman"/>
+                <w:sz w:val="24"/>
+                <w:szCs w:val="24"/>
+              </w:rPr>
+            </w:pPr>
+            <w:r>
+              <w:rPr>
+                <w:rFonts w:ascii="Times New Roman" w:hAnsi="Times New Roman" w:cs="Times New Roman"/>
+                <w:sz w:val="24"/>
+                <w:szCs w:val="24"/>
+              </w:rPr>
+              <w:t>GPS is on</w:t>
+            </w:r>
           </w:p>
         </w:tc>
       </w:tr>
@@ -6007,6 +6051,14 @@
                 <w:szCs w:val="24"/>
               </w:rPr>
             </w:pPr>
+            <w:r>
+              <w:rPr>
+                <w:rFonts w:ascii="Times New Roman" w:hAnsi="Times New Roman" w:cs="Times New Roman"/>
+                <w:sz w:val="24"/>
+                <w:szCs w:val="24"/>
+              </w:rPr>
+              <w:t>The shortest way to destinations will be displayed on map.</w:t>
+            </w:r>
           </w:p>
         </w:tc>
       </w:tr>
@@ -6072,7 +6124,7 @@
                 <w:sz w:val="24"/>
                 <w:szCs w:val="24"/>
               </w:rPr>
-              <w:t>N/A</w:t>
+              <w:t>High</w:t>
             </w:r>
           </w:p>
         </w:tc>
@@ -6139,7 +6191,7 @@
                 <w:sz w:val="24"/>
                 <w:szCs w:val="24"/>
               </w:rPr>
-              <w:t>N/A</w:t>
+              <w:t>Always</w:t>
             </w:r>
           </w:p>
         </w:tc>
@@ -6193,20 +6245,142 @@
           </w:tcPr>
           <w:p>
             <w:pPr>
-              <w:ind w:left="72" w:hanging="72"/>
-              <w:rPr>
-                <w:rFonts w:ascii="Times New Roman" w:hAnsi="Times New Roman" w:cs="Times New Roman"/>
-                <w:sz w:val="24"/>
-                <w:szCs w:val="24"/>
-              </w:rPr>
-            </w:pPr>
-            <w:r>
-              <w:rPr>
-                <w:rFonts w:ascii="Times New Roman" w:hAnsi="Times New Roman" w:cs="Times New Roman"/>
-                <w:sz w:val="24"/>
-                <w:szCs w:val="24"/>
-              </w:rPr>
-              <w:t>N/A</w:t>
+              <w:pStyle w:val="ListParagraph"/>
+              <w:numPr>
+                <w:ilvl w:val="0"/>
+                <w:numId w:val="16"/>
+              </w:numPr>
+              <w:rPr>
+                <w:sz w:val="24"/>
+                <w:szCs w:val="24"/>
+              </w:rPr>
+            </w:pPr>
+            <w:r>
+              <w:rPr>
+                <w:sz w:val="24"/>
+                <w:szCs w:val="24"/>
+              </w:rPr>
+              <w:t>Shipper selects “Find best way” from menu</w:t>
+            </w:r>
+          </w:p>
+          <w:p>
+            <w:pPr>
+              <w:pStyle w:val="ListParagraph"/>
+              <w:numPr>
+                <w:ilvl w:val="0"/>
+                <w:numId w:val="16"/>
+              </w:numPr>
+              <w:rPr>
+                <w:sz w:val="24"/>
+                <w:szCs w:val="24"/>
+              </w:rPr>
+            </w:pPr>
+            <w:r>
+              <w:rPr>
+                <w:sz w:val="24"/>
+                <w:szCs w:val="24"/>
+              </w:rPr>
+              <w:t>System shows “Find best way” screen, includes:</w:t>
+            </w:r>
+          </w:p>
+          <w:p>
+            <w:pPr>
+              <w:pStyle w:val="ListParagraph"/>
+              <w:numPr>
+                <w:ilvl w:val="0"/>
+                <w:numId w:val="10"/>
+              </w:numPr>
+              <w:rPr>
+                <w:sz w:val="24"/>
+                <w:szCs w:val="24"/>
+              </w:rPr>
+            </w:pPr>
+            <w:r>
+              <w:rPr>
+                <w:sz w:val="24"/>
+                <w:szCs w:val="24"/>
+              </w:rPr>
+              <w:t>Google map</w:t>
+            </w:r>
+          </w:p>
+          <w:p>
+            <w:pPr>
+              <w:pStyle w:val="ListParagraph"/>
+              <w:numPr>
+                <w:ilvl w:val="0"/>
+                <w:numId w:val="10"/>
+              </w:numPr>
+              <w:rPr>
+                <w:sz w:val="24"/>
+                <w:szCs w:val="24"/>
+              </w:rPr>
+            </w:pPr>
+            <w:r>
+              <w:rPr>
+                <w:sz w:val="24"/>
+                <w:szCs w:val="24"/>
+              </w:rPr>
+              <w:t>Destinations select box</w:t>
+            </w:r>
+          </w:p>
+          <w:p>
+            <w:pPr>
+              <w:pStyle w:val="ListParagraph"/>
+              <w:numPr>
+                <w:ilvl w:val="0"/>
+                <w:numId w:val="16"/>
+              </w:numPr>
+              <w:rPr>
+                <w:sz w:val="24"/>
+                <w:szCs w:val="24"/>
+              </w:rPr>
+            </w:pPr>
+            <w:r>
+              <w:rPr>
+                <w:sz w:val="24"/>
+                <w:szCs w:val="24"/>
+              </w:rPr>
+              <w:t>Shipper chooses one or all destinations</w:t>
+            </w:r>
+          </w:p>
+          <w:p>
+            <w:pPr>
+              <w:pStyle w:val="ListParagraph"/>
+              <w:numPr>
+                <w:ilvl w:val="0"/>
+                <w:numId w:val="16"/>
+              </w:numPr>
+              <w:rPr>
+                <w:sz w:val="24"/>
+                <w:szCs w:val="24"/>
+              </w:rPr>
+            </w:pPr>
+            <w:r>
+              <w:rPr>
+                <w:sz w:val="24"/>
+                <w:szCs w:val="24"/>
+              </w:rPr>
+              <w:t>Shipper tabs on “Find”</w:t>
+            </w:r>
+          </w:p>
+          <w:p>
+            <w:pPr>
+              <w:pStyle w:val="ListParagraph"/>
+              <w:numPr>
+                <w:ilvl w:val="0"/>
+                <w:numId w:val="16"/>
+              </w:numPr>
+              <w:rPr>
+                <w:sz w:val="24"/>
+                <w:szCs w:val="24"/>
+              </w:rPr>
+            </w:pPr>
+            <w:r>
+              <w:rPr>
+                <w:sz w:val="24"/>
+                <w:szCs w:val="24"/>
+              </w:rPr>
+              <w:t>System displays the shortest way to destinations on the map</w:t>
             </w:r>
           </w:p>
         </w:tc>
@@ -6327,21 +6501,85 @@
           </w:tcPr>
           <w:p>
             <w:pPr>
-              <w:ind w:left="72" w:hanging="72"/>
-              <w:rPr>
-                <w:rFonts w:ascii="Times New Roman" w:hAnsi="Times New Roman" w:cs="Times New Roman"/>
-                <w:sz w:val="24"/>
-                <w:szCs w:val="24"/>
-              </w:rPr>
-            </w:pPr>
-            <w:r>
-              <w:rPr>
-                <w:rFonts w:ascii="Times New Roman" w:hAnsi="Times New Roman" w:cs="Times New Roman"/>
-                <w:sz w:val="24"/>
-                <w:szCs w:val="24"/>
-              </w:rPr>
-              <w:t>N/A</w:t>
-            </w:r>
+              <w:pStyle w:val="ListParagraph"/>
+              <w:numPr>
+                <w:ilvl w:val="0"/>
+                <w:numId w:val="17"/>
+              </w:numPr>
+              <w:rPr>
+                <w:sz w:val="24"/>
+                <w:szCs w:val="24"/>
+              </w:rPr>
+            </w:pPr>
+            <w:r>
+              <w:rPr>
+                <w:sz w:val="24"/>
+                <w:szCs w:val="24"/>
+              </w:rPr>
+              <w:t>On step 1 if GPS is off:</w:t>
+            </w:r>
+          </w:p>
+          <w:p>
+            <w:pPr>
+              <w:pStyle w:val="ListParagraph"/>
+              <w:numPr>
+                <w:ilvl w:val="1"/>
+                <w:numId w:val="17"/>
+              </w:numPr>
+              <w:rPr>
+                <w:sz w:val="24"/>
+                <w:szCs w:val="24"/>
+              </w:rPr>
+            </w:pPr>
+            <w:r>
+              <w:rPr>
+                <w:sz w:val="24"/>
+                <w:szCs w:val="24"/>
+              </w:rPr>
+              <w:t>System displays message “Please turn on GPS and retry”</w:t>
+            </w:r>
+          </w:p>
+          <w:p>
+            <w:pPr>
+              <w:pStyle w:val="ListParagraph"/>
+              <w:numPr>
+                <w:ilvl w:val="1"/>
+                <w:numId w:val="17"/>
+              </w:numPr>
+              <w:rPr>
+                <w:sz w:val="24"/>
+                <w:szCs w:val="24"/>
+              </w:rPr>
+            </w:pPr>
+            <w:r>
+              <w:rPr>
+                <w:sz w:val="24"/>
+                <w:szCs w:val="24"/>
+              </w:rPr>
+              <w:t>Shipper turn on GPS</w:t>
+            </w:r>
+          </w:p>
+          <w:p>
+            <w:pPr>
+              <w:pStyle w:val="ListParagraph"/>
+              <w:numPr>
+                <w:ilvl w:val="1"/>
+                <w:numId w:val="17"/>
+              </w:numPr>
+              <w:rPr>
+                <w:sz w:val="24"/>
+                <w:szCs w:val="24"/>
+              </w:rPr>
+            </w:pPr>
+            <w:r>
+              <w:rPr>
+                <w:sz w:val="24"/>
+                <w:szCs w:val="24"/>
+              </w:rPr>
+              <w:t>Go to step 2 of main flow</w:t>
+            </w:r>
+            <w:bookmarkStart w:id="3" w:name="_GoBack"/>
+            <w:bookmarkEnd w:id="3"/>
           </w:p>
         </w:tc>
       </w:tr>
@@ -6599,6 +6837,7 @@
                 <w:sz w:val="24"/>
                 <w:szCs w:val="24"/>
               </w:rPr>
+              <w:lastRenderedPageBreak/>
               <w:t>Use Case ID</w:t>
             </w:r>
           </w:p>
@@ -7424,7 +7663,6 @@
                 <w:sz w:val="24"/>
                 <w:szCs w:val="24"/>
               </w:rPr>
-              <w:lastRenderedPageBreak/>
               <w:t>Normal Course of Events</w:t>
             </w:r>
           </w:p>
@@ -8349,8 +8587,6 @@
               </w:rPr>
               <w:t>20</w:t>
             </w:r>
-            <w:bookmarkStart w:id="3" w:name="_GoBack"/>
-            <w:bookmarkEnd w:id="3"/>
             <w:r>
               <w:rPr>
                 <w:rFonts w:ascii="Times New Roman" w:hAnsi="Times New Roman" w:cs="Times New Roman"/>
@@ -8913,28 +9149,7 @@
                 <w:sz w:val="24"/>
                 <w:szCs w:val="24"/>
               </w:rPr>
-              <w:t xml:space="preserve"> </w:t>
-            </w:r>
-            <w:r>
-              <w:rPr>
-                <w:sz w:val="24"/>
-                <w:szCs w:val="24"/>
-              </w:rPr>
-              <w:t xml:space="preserve">“On working” </w:t>
-            </w:r>
-            <w:r>
-              <w:rPr>
-                <w:sz w:val="24"/>
-                <w:szCs w:val="24"/>
-              </w:rPr>
-              <w:t>or</w:t>
-            </w:r>
-            <w:r>
-              <w:rPr>
-                <w:sz w:val="24"/>
-                <w:szCs w:val="24"/>
-              </w:rPr>
-              <w:t xml:space="preserve"> ”Away”</w:t>
+              <w:t xml:space="preserve"> “On working” or ”Away”</w:t>
             </w:r>
           </w:p>
           <w:p>
@@ -12131,6 +12346,216 @@
     </w:lvl>
   </w:abstractNum>
   <w:abstractNum w:abstractNumId="14" w15:restartNumberingAfterBreak="0">
+    <w:nsid w:val="74871E0E"/>
+    <w:multiLevelType w:val="multilevel"/>
+    <w:tmpl w:val="50D67FFA"/>
+    <w:lvl w:ilvl="0">
+      <w:start w:val="1"/>
+      <w:numFmt w:val="decimal"/>
+      <w:lvlText w:val="%1."/>
+      <w:lvlJc w:val="left"/>
+      <w:pPr>
+        <w:ind w:left="720" w:hanging="360"/>
+      </w:pPr>
+      <w:rPr>
+        <w:rFonts w:hint="default"/>
+      </w:rPr>
+    </w:lvl>
+    <w:lvl w:ilvl="1">
+      <w:start w:val="1"/>
+      <w:numFmt w:val="decimal"/>
+      <w:isLgl/>
+      <w:lvlText w:val="%1.%2"/>
+      <w:lvlJc w:val="left"/>
+      <w:pPr>
+        <w:ind w:left="1080" w:hanging="360"/>
+      </w:pPr>
+      <w:rPr>
+        <w:rFonts w:hint="default"/>
+      </w:rPr>
+    </w:lvl>
+    <w:lvl w:ilvl="2">
+      <w:start w:val="1"/>
+      <w:numFmt w:val="decimal"/>
+      <w:isLgl/>
+      <w:lvlText w:val="%1.%2.%3"/>
+      <w:lvlJc w:val="left"/>
+      <w:pPr>
+        <w:ind w:left="1800" w:hanging="720"/>
+      </w:pPr>
+      <w:rPr>
+        <w:rFonts w:hint="default"/>
+      </w:rPr>
+    </w:lvl>
+    <w:lvl w:ilvl="3">
+      <w:start w:val="1"/>
+      <w:numFmt w:val="decimal"/>
+      <w:isLgl/>
+      <w:lvlText w:val="%1.%2.%3.%4"/>
+      <w:lvlJc w:val="left"/>
+      <w:pPr>
+        <w:ind w:left="2160" w:hanging="720"/>
+      </w:pPr>
+      <w:rPr>
+        <w:rFonts w:hint="default"/>
+      </w:rPr>
+    </w:lvl>
+    <w:lvl w:ilvl="4">
+      <w:start w:val="1"/>
+      <w:numFmt w:val="decimal"/>
+      <w:isLgl/>
+      <w:lvlText w:val="%1.%2.%3.%4.%5"/>
+      <w:lvlJc w:val="left"/>
+      <w:pPr>
+        <w:ind w:left="2880" w:hanging="1080"/>
+      </w:pPr>
+      <w:rPr>
+        <w:rFonts w:hint="default"/>
+      </w:rPr>
+    </w:lvl>
+    <w:lvl w:ilvl="5">
+      <w:start w:val="1"/>
+      <w:numFmt w:val="decimal"/>
+      <w:isLgl/>
+      <w:lvlText w:val="%1.%2.%3.%4.%5.%6"/>
+      <w:lvlJc w:val="left"/>
+      <w:pPr>
+        <w:ind w:left="3240" w:hanging="1080"/>
+      </w:pPr>
+      <w:rPr>
+        <w:rFonts w:hint="default"/>
+      </w:rPr>
+    </w:lvl>
+    <w:lvl w:ilvl="6">
+      <w:start w:val="1"/>
+      <w:numFmt w:val="decimal"/>
+      <w:isLgl/>
+      <w:lvlText w:val="%1.%2.%3.%4.%5.%6.%7"/>
+      <w:lvlJc w:val="left"/>
+      <w:pPr>
+        <w:ind w:left="3960" w:hanging="1440"/>
+      </w:pPr>
+      <w:rPr>
+        <w:rFonts w:hint="default"/>
+      </w:rPr>
+    </w:lvl>
+    <w:lvl w:ilvl="7">
+      <w:start w:val="1"/>
+      <w:numFmt w:val="decimal"/>
+      <w:isLgl/>
+      <w:lvlText w:val="%1.%2.%3.%4.%5.%6.%7.%8"/>
+      <w:lvlJc w:val="left"/>
+      <w:pPr>
+        <w:ind w:left="4320" w:hanging="1440"/>
+      </w:pPr>
+      <w:rPr>
+        <w:rFonts w:hint="default"/>
+      </w:rPr>
+    </w:lvl>
+    <w:lvl w:ilvl="8">
+      <w:start w:val="1"/>
+      <w:numFmt w:val="decimal"/>
+      <w:isLgl/>
+      <w:lvlText w:val="%1.%2.%3.%4.%5.%6.%7.%8.%9"/>
+      <w:lvlJc w:val="left"/>
+      <w:pPr>
+        <w:ind w:left="5040" w:hanging="1800"/>
+      </w:pPr>
+      <w:rPr>
+        <w:rFonts w:hint="default"/>
+      </w:rPr>
+    </w:lvl>
+  </w:abstractNum>
+  <w:abstractNum w:abstractNumId="15" w15:restartNumberingAfterBreak="0">
+    <w:nsid w:val="78860483"/>
+    <w:multiLevelType w:val="hybridMultilevel"/>
+    <w:tmpl w:val="8EBC6B4E"/>
+    <w:lvl w:ilvl="0" w:tplc="0409000F">
+      <w:start w:val="1"/>
+      <w:numFmt w:val="decimal"/>
+      <w:lvlText w:val="%1."/>
+      <w:lvlJc w:val="left"/>
+      <w:pPr>
+        <w:ind w:left="720" w:hanging="360"/>
+      </w:pPr>
+      <w:rPr>
+        <w:rFonts w:hint="default"/>
+      </w:rPr>
+    </w:lvl>
+    <w:lvl w:ilvl="1" w:tplc="04090019" w:tentative="1">
+      <w:start w:val="1"/>
+      <w:numFmt w:val="lowerLetter"/>
+      <w:lvlText w:val="%2."/>
+      <w:lvlJc w:val="left"/>
+      <w:pPr>
+        <w:ind w:left="1440" w:hanging="360"/>
+      </w:pPr>
+    </w:lvl>
+    <w:lvl w:ilvl="2" w:tplc="0409001B" w:tentative="1">
+      <w:start w:val="1"/>
+      <w:numFmt w:val="lowerRoman"/>
+      <w:lvlText w:val="%3."/>
+      <w:lvlJc w:val="right"/>
+      <w:pPr>
+        <w:ind w:left="2160" w:hanging="180"/>
+      </w:pPr>
+    </w:lvl>
+    <w:lvl w:ilvl="3" w:tplc="0409000F" w:tentative="1">
+      <w:start w:val="1"/>
+      <w:numFmt w:val="decimal"/>
+      <w:lvlText w:val="%4."/>
+      <w:lvlJc w:val="left"/>
+      <w:pPr>
+        <w:ind w:left="2880" w:hanging="360"/>
+      </w:pPr>
+    </w:lvl>
+    <w:lvl w:ilvl="4" w:tplc="04090019" w:tentative="1">
+      <w:start w:val="1"/>
+      <w:numFmt w:val="lowerLetter"/>
+      <w:lvlText w:val="%5."/>
+      <w:lvlJc w:val="left"/>
+      <w:pPr>
+        <w:ind w:left="3600" w:hanging="360"/>
+      </w:pPr>
+    </w:lvl>
+    <w:lvl w:ilvl="5" w:tplc="0409001B" w:tentative="1">
+      <w:start w:val="1"/>
+      <w:numFmt w:val="lowerRoman"/>
+      <w:lvlText w:val="%6."/>
+      <w:lvlJc w:val="right"/>
+      <w:pPr>
+        <w:ind w:left="4320" w:hanging="180"/>
+      </w:pPr>
+    </w:lvl>
+    <w:lvl w:ilvl="6" w:tplc="0409000F" w:tentative="1">
+      <w:start w:val="1"/>
+      <w:numFmt w:val="decimal"/>
+      <w:lvlText w:val="%7."/>
+      <w:lvlJc w:val="left"/>
+      <w:pPr>
+        <w:ind w:left="5040" w:hanging="360"/>
+      </w:pPr>
+    </w:lvl>
+    <w:lvl w:ilvl="7" w:tplc="04090019" w:tentative="1">
+      <w:start w:val="1"/>
+      <w:numFmt w:val="lowerLetter"/>
+      <w:lvlText w:val="%8."/>
+      <w:lvlJc w:val="left"/>
+      <w:pPr>
+        <w:ind w:left="5760" w:hanging="360"/>
+      </w:pPr>
+    </w:lvl>
+    <w:lvl w:ilvl="8" w:tplc="0409001B" w:tentative="1">
+      <w:start w:val="1"/>
+      <w:numFmt w:val="lowerRoman"/>
+      <w:lvlText w:val="%9."/>
+      <w:lvlJc w:val="right"/>
+      <w:pPr>
+        <w:ind w:left="6480" w:hanging="180"/>
+      </w:pPr>
+    </w:lvl>
+  </w:abstractNum>
+  <w:abstractNum w:abstractNumId="16" w15:restartNumberingAfterBreak="0">
     <w:nsid w:val="7D560F08"/>
     <w:multiLevelType w:val="hybridMultilevel"/>
     <w:tmpl w:val="99CA5AEC"/>
@@ -12263,6 +12688,12 @@
     <w:abstractNumId w:val="13"/>
   </w:num>
   <w:num w:numId="15">
+    <w:abstractNumId w:val="16"/>
+  </w:num>
+  <w:num w:numId="16">
+    <w:abstractNumId w:val="15"/>
+  </w:num>
+  <w:num w:numId="17">
     <w:abstractNumId w:val="14"/>
   </w:num>
 </w:numbering>

</xml_diff>